<commit_message>
lab 4 5 finished
</commit_message>
<xml_diff>
--- a/ИТЗ/Лабы/ИТЗ ЛР 4.docx
+++ b/ИТЗ/Лабы/ИТЗ ЛР 4.docx
@@ -841,6 +841,358 @@
     <w:p>
       <w:pPr>
         <w:spacing w:line="276" w:lineRule="auto"/>
+      </w:pPr>
+      <w:r>
+        <w:t>ПКП по способу подключения шлейфов можно поделить на 2 основные гру</w:t>
+      </w:r>
+      <w:r>
+        <w:t>ппы:</w:t>
+      </w:r>
+    </w:p>
+    <w:p>
+      <w:pPr>
+        <w:pStyle w:val="a"/>
+        <w:numPr>
+          <w:ilvl w:val="0"/>
+          <w:numId w:val="17"/>
+        </w:numPr>
+        <w:spacing w:line="276" w:lineRule="auto"/>
+      </w:pPr>
+      <w:r>
+        <w:t>Адресные</w:t>
+      </w:r>
+    </w:p>
+    <w:p>
+      <w:pPr>
+        <w:pStyle w:val="a"/>
+        <w:numPr>
+          <w:ilvl w:val="0"/>
+          <w:numId w:val="17"/>
+        </w:numPr>
+        <w:spacing w:line="276" w:lineRule="auto"/>
+      </w:pPr>
+      <w:r>
+        <w:t>Неадресные</w:t>
+      </w:r>
+    </w:p>
+    <w:p>
+      <w:pPr>
+        <w:pStyle w:val="a"/>
+        <w:numPr>
+          <w:ilvl w:val="1"/>
+          <w:numId w:val="17"/>
+        </w:numPr>
+        <w:spacing w:line="276" w:lineRule="auto"/>
+      </w:pPr>
+      <w:r>
+        <w:t>С радиальной структурой</w:t>
+      </w:r>
+    </w:p>
+    <w:p>
+      <w:pPr>
+        <w:pStyle w:val="a"/>
+        <w:numPr>
+          <w:ilvl w:val="1"/>
+          <w:numId w:val="17"/>
+        </w:numPr>
+        <w:spacing w:line="276" w:lineRule="auto"/>
+      </w:pPr>
+      <w:r>
+        <w:t>С древовидной структурой</w:t>
+      </w:r>
+    </w:p>
+    <w:p>
+      <w:pPr>
+        <w:spacing w:line="276" w:lineRule="auto"/>
+      </w:pPr>
+      <w:r>
+        <w:t>Принцип работы адресных датчиков от аналоговых отличается способом передачи сигнала. Первые информацию о своем состоянии передают в цифровом виде и</w:t>
+      </w:r>
+      <w:r>
+        <w:t xml:space="preserve"> </w:t>
+      </w:r>
+      <w:r>
+        <w:t>сообщают свой индивидуальный номер (адрес), определяемый при настройке системы.</w:t>
+      </w:r>
+      <w:r>
+        <w:t xml:space="preserve"> </w:t>
+      </w:r>
+      <w:r>
+        <w:t xml:space="preserve">Благодаря этому </w:t>
+      </w:r>
+      <w:r>
+        <w:t>для соединения всех датчиков достаточно одной линии</w:t>
+      </w:r>
+      <w:r>
+        <w:t xml:space="preserve">, что даёт </w:t>
+      </w:r>
+      <w:r>
+        <w:t>следующие преимущества:</w:t>
+      </w:r>
+    </w:p>
+    <w:p>
+      <w:pPr>
+        <w:pStyle w:val="a"/>
+        <w:numPr>
+          <w:ilvl w:val="0"/>
+          <w:numId w:val="18"/>
+        </w:numPr>
+        <w:spacing w:line="276" w:lineRule="auto"/>
+      </w:pPr>
+      <w:r>
+        <w:t>значительн</w:t>
+      </w:r>
+      <w:r>
+        <w:t>ое</w:t>
+      </w:r>
+      <w:r>
+        <w:t xml:space="preserve"> уменьшение работ по прокладке соединительных линий;</w:t>
+      </w:r>
+    </w:p>
+    <w:p>
+      <w:pPr>
+        <w:pStyle w:val="a"/>
+        <w:numPr>
+          <w:ilvl w:val="0"/>
+          <w:numId w:val="18"/>
+        </w:numPr>
+        <w:spacing w:line="276" w:lineRule="auto"/>
+      </w:pPr>
+      <w:r>
+        <w:t>возможность локализовать состояние системы с точностью до одного датчика;</w:t>
+      </w:r>
+    </w:p>
+    <w:p>
+      <w:pPr>
+        <w:pStyle w:val="a"/>
+        <w:numPr>
+          <w:ilvl w:val="0"/>
+          <w:numId w:val="18"/>
+        </w:numPr>
+        <w:spacing w:line="276" w:lineRule="auto"/>
+      </w:pPr>
+      <w:r>
+        <w:t>легкость последующего масштабирования;</w:t>
+      </w:r>
+    </w:p>
+    <w:p>
+      <w:pPr>
+        <w:pStyle w:val="a"/>
+        <w:numPr>
+          <w:ilvl w:val="0"/>
+          <w:numId w:val="18"/>
+        </w:numPr>
+        <w:spacing w:line="276" w:lineRule="auto"/>
+      </w:pPr>
+      <w:r>
+        <w:t>возможность оперативного изменения конфигурации</w:t>
+      </w:r>
+      <w:r>
+        <w:t>.</w:t>
+      </w:r>
+    </w:p>
+    <w:p>
+      <w:pPr>
+        <w:spacing w:line="276" w:lineRule="auto"/>
+      </w:pPr>
+      <w:r>
+        <w:t>ПКП по информационной ёмкости подразделяются на:</w:t>
+      </w:r>
+    </w:p>
+    <w:p>
+      <w:pPr>
+        <w:pStyle w:val="a"/>
+        <w:numPr>
+          <w:ilvl w:val="0"/>
+          <w:numId w:val="19"/>
+        </w:numPr>
+        <w:spacing w:line="276" w:lineRule="auto"/>
+      </w:pPr>
+      <w:r>
+        <w:t>малой (до 5 ШС);</w:t>
+      </w:r>
+    </w:p>
+    <w:p>
+      <w:pPr>
+        <w:pStyle w:val="a"/>
+        <w:numPr>
+          <w:ilvl w:val="0"/>
+          <w:numId w:val="19"/>
+        </w:numPr>
+        <w:spacing w:line="276" w:lineRule="auto"/>
+      </w:pPr>
+      <w:r>
+        <w:t>средней (</w:t>
+      </w:r>
+      <w:r>
+        <w:t>6-50 ШС</w:t>
+      </w:r>
+      <w:r>
+        <w:t>)</w:t>
+      </w:r>
+      <w:r>
+        <w:t>;</w:t>
+      </w:r>
+    </w:p>
+    <w:p>
+      <w:pPr>
+        <w:pStyle w:val="a"/>
+        <w:numPr>
+          <w:ilvl w:val="0"/>
+          <w:numId w:val="19"/>
+        </w:numPr>
+        <w:spacing w:line="276" w:lineRule="auto"/>
+      </w:pPr>
+      <w:r>
+        <w:t>большой (свыше 50 ШС).</w:t>
+      </w:r>
+    </w:p>
+    <w:p>
+      <w:pPr>
+        <w:spacing w:line="276" w:lineRule="auto"/>
+      </w:pPr>
+      <w:r>
+        <w:t xml:space="preserve">Информационная ёмкость ПКП определяется размерами </w:t>
+      </w:r>
+      <w:r>
+        <w:t>объекта, контролируемого СОС</w:t>
+      </w:r>
+      <w:r>
+        <w:t xml:space="preserve">. ПКП </w:t>
+      </w:r>
+      <w:r>
+        <w:t>средней и большой емкости используются для контроля большого количества помещений или рубежей охраны одного объекта (их еще называют концентраторы), а также в качестве пультов для автономных систем охраны объектов.</w:t>
+      </w:r>
+    </w:p>
+    <w:p>
+      <w:pPr>
+        <w:spacing w:line="276" w:lineRule="auto"/>
+      </w:pPr>
+    </w:p>
+    <w:p>
+      <w:pPr>
+        <w:spacing w:line="276" w:lineRule="auto"/>
+      </w:pPr>
+    </w:p>
+    <w:p>
+      <w:pPr>
+        <w:spacing w:line="276" w:lineRule="auto"/>
+      </w:pPr>
+      <w:r>
+        <w:lastRenderedPageBreak/>
+        <w:t>ПКП по информативности подразделяются на</w:t>
+      </w:r>
+      <w:r>
+        <w:t>:</w:t>
+      </w:r>
+    </w:p>
+    <w:p>
+      <w:pPr>
+        <w:pStyle w:val="a"/>
+        <w:numPr>
+          <w:ilvl w:val="0"/>
+          <w:numId w:val="20"/>
+        </w:numPr>
+        <w:spacing w:line="276" w:lineRule="auto"/>
+      </w:pPr>
+      <w:r>
+        <w:t xml:space="preserve">малой информативности </w:t>
+      </w:r>
+      <w:r>
+        <w:t>(</w:t>
+      </w:r>
+      <w:r>
+        <w:t xml:space="preserve">до </w:t>
+      </w:r>
+      <w:r>
+        <w:t>2</w:t>
+      </w:r>
+      <w:r>
+        <w:t xml:space="preserve"> видов извещений (разомкнуты или замкнуты контакты на выходе П</w:t>
+      </w:r>
+      <w:r>
+        <w:t>КП</w:t>
+      </w:r>
+      <w:r>
+        <w:t>)</w:t>
+      </w:r>
+      <w:r>
+        <w:t>)</w:t>
+      </w:r>
+      <w:r>
+        <w:t xml:space="preserve">. </w:t>
+      </w:r>
+    </w:p>
+    <w:p>
+      <w:pPr>
+        <w:pStyle w:val="a"/>
+        <w:numPr>
+          <w:ilvl w:val="0"/>
+          <w:numId w:val="20"/>
+        </w:numPr>
+        <w:spacing w:line="276" w:lineRule="auto"/>
+      </w:pPr>
+      <w:r>
+        <w:t xml:space="preserve">средней информативности </w:t>
+      </w:r>
+      <w:r>
+        <w:t>(</w:t>
+      </w:r>
+      <w:r>
+        <w:t xml:space="preserve">от </w:t>
+      </w:r>
+      <w:r>
+        <w:t>3</w:t>
+      </w:r>
+      <w:r>
+        <w:t xml:space="preserve"> до </w:t>
+      </w:r>
+      <w:r>
+        <w:t>5</w:t>
+      </w:r>
+      <w:r>
+        <w:t xml:space="preserve"> видов извещений</w:t>
+      </w:r>
+      <w:r>
+        <w:t>)</w:t>
+      </w:r>
+    </w:p>
+    <w:p>
+      <w:pPr>
+        <w:pStyle w:val="a"/>
+        <w:numPr>
+          <w:ilvl w:val="0"/>
+          <w:numId w:val="20"/>
+        </w:numPr>
+        <w:spacing w:line="276" w:lineRule="auto"/>
+      </w:pPr>
+      <w:r>
+        <w:t>большой информативности (более 5 видов извещений)</w:t>
+      </w:r>
+    </w:p>
+    <w:p>
+      <w:pPr>
+        <w:spacing w:line="276" w:lineRule="auto"/>
+      </w:pPr>
+      <w:r>
+        <w:t>Современные ППК могут выдавать более десяти видов информационных сообщений</w:t>
+      </w:r>
+      <w:r>
+        <w:t>,</w:t>
+      </w:r>
+      <w:r>
+        <w:t xml:space="preserve"> </w:t>
+      </w:r>
+      <w:r>
+        <w:t>среди которых</w:t>
+      </w:r>
+      <w:r>
+        <w:t xml:space="preserve"> «Проникновение», «Пожар», «Нападение», «Обрыв» (шлейфа), «Снятие» (с охраны) и т.д.</w:t>
+      </w:r>
+    </w:p>
+    <w:p>
+      <w:pPr>
+        <w:spacing w:line="276" w:lineRule="auto"/>
         <w:rPr>
           <w:b/>
         </w:rPr>
@@ -855,6 +1207,29 @@
     <w:p>
       <w:pPr>
         <w:spacing w:line="276" w:lineRule="auto"/>
+      </w:pPr>
+      <w:r>
+        <w:t xml:space="preserve">Выбор </w:t>
+      </w:r>
+      <w:r>
+        <w:t xml:space="preserve">ПКП по вышеописанным характеристикам проводится в зависимости от </w:t>
+      </w:r>
+      <w:r>
+        <w:t>пространственно-масштабируемых характеристик контролируемого объ</w:t>
+      </w:r>
+      <w:r>
+        <w:t>екта и целе</w:t>
+      </w:r>
+      <w:r>
+        <w:t>й проектируемой пожарно-охранной сигнализации</w:t>
+      </w:r>
+      <w:r>
+        <w:t>.</w:t>
+      </w:r>
+    </w:p>
+    <w:p>
+      <w:pPr>
+        <w:spacing w:line="276" w:lineRule="auto"/>
         <w:rPr>
           <w:b/>
           <w:bCs/>
@@ -887,6 +1262,9 @@
     <w:p>
       <w:pPr>
         <w:spacing w:line="276" w:lineRule="auto"/>
+        <w:rPr>
+          <w:b/>
+        </w:rPr>
       </w:pPr>
       <w:r>
         <w:rPr>
@@ -898,6 +1276,355 @@
     <w:p>
       <w:pPr>
         <w:spacing w:line="276" w:lineRule="auto"/>
+      </w:pPr>
+      <w:r>
+        <w:t>Существует два основных режима ПКП</w:t>
+      </w:r>
+      <w:r>
+        <w:t xml:space="preserve">: </w:t>
+      </w:r>
+      <w:r>
+        <w:t>наблюдение и охрана</w:t>
+      </w:r>
+      <w:r>
+        <w:t xml:space="preserve">. Каждый из этих режимов можно также подразделить </w:t>
+      </w:r>
+      <w:r>
+        <w:t>следующим образом:</w:t>
+      </w:r>
+    </w:p>
+    <w:p>
+      <w:pPr>
+        <w:pStyle w:val="a"/>
+        <w:numPr>
+          <w:ilvl w:val="0"/>
+          <w:numId w:val="23"/>
+        </w:numPr>
+        <w:spacing w:line="276" w:lineRule="auto"/>
+      </w:pPr>
+      <w:r>
+        <w:t>Наблюдение</w:t>
+      </w:r>
+    </w:p>
+    <w:p>
+      <w:pPr>
+        <w:pStyle w:val="a"/>
+        <w:numPr>
+          <w:ilvl w:val="1"/>
+          <w:numId w:val="23"/>
+        </w:numPr>
+        <w:spacing w:line="276" w:lineRule="auto"/>
+      </w:pPr>
+      <w:r>
+        <w:t>Полное снятие с охраны</w:t>
+      </w:r>
+    </w:p>
+    <w:p>
+      <w:pPr>
+        <w:pStyle w:val="a"/>
+        <w:numPr>
+          <w:ilvl w:val="1"/>
+          <w:numId w:val="23"/>
+        </w:numPr>
+        <w:spacing w:line="276" w:lineRule="auto"/>
+      </w:pPr>
+      <w:r>
+        <w:t>Частичное снятие с охраны</w:t>
+      </w:r>
+      <w:r>
+        <w:t xml:space="preserve"> (если присутствуют круглосуточные шлейфы)</w:t>
+      </w:r>
+    </w:p>
+    <w:p>
+      <w:pPr>
+        <w:pStyle w:val="a"/>
+        <w:numPr>
+          <w:ilvl w:val="0"/>
+          <w:numId w:val="23"/>
+        </w:numPr>
+        <w:spacing w:line="276" w:lineRule="auto"/>
+      </w:pPr>
+      <w:r>
+        <w:t>О</w:t>
+      </w:r>
+      <w:r>
+        <w:t>храна</w:t>
+      </w:r>
+    </w:p>
+    <w:p>
+      <w:pPr>
+        <w:pStyle w:val="a"/>
+        <w:numPr>
+          <w:ilvl w:val="1"/>
+          <w:numId w:val="23"/>
+        </w:numPr>
+        <w:spacing w:line="276" w:lineRule="auto"/>
+      </w:pPr>
+      <w:r>
+        <w:t>Полная охрана</w:t>
+      </w:r>
+      <w:r>
+        <w:t xml:space="preserve"> (контроль всех шлейфов и самоконтроль)</w:t>
+      </w:r>
+    </w:p>
+    <w:p>
+      <w:pPr>
+        <w:pStyle w:val="a"/>
+        <w:numPr>
+          <w:ilvl w:val="1"/>
+          <w:numId w:val="23"/>
+        </w:numPr>
+        <w:spacing w:line="276" w:lineRule="auto"/>
+      </w:pPr>
+      <w:r>
+        <w:t>Частичная охрана</w:t>
+      </w:r>
+      <w:r>
+        <w:t xml:space="preserve"> (часть</w:t>
+      </w:r>
+      <w:r>
+        <w:t xml:space="preserve"> шлейфов и самоконтроль</w:t>
+      </w:r>
+      <w:r>
+        <w:t>)</w:t>
+      </w:r>
+    </w:p>
+    <w:p>
+      <w:pPr>
+        <w:pStyle w:val="a"/>
+        <w:numPr>
+          <w:ilvl w:val="2"/>
+          <w:numId w:val="23"/>
+        </w:numPr>
+        <w:spacing w:line="276" w:lineRule="auto"/>
+      </w:pPr>
+      <w:r>
+        <w:t>Групповое исключение шлейфов</w:t>
+      </w:r>
+    </w:p>
+    <w:p>
+      <w:pPr>
+        <w:pStyle w:val="a"/>
+        <w:numPr>
+          <w:ilvl w:val="2"/>
+          <w:numId w:val="23"/>
+        </w:numPr>
+        <w:spacing w:line="276" w:lineRule="auto"/>
+      </w:pPr>
+      <w:r>
+        <w:t>Индивидуальное исключение шлейфов</w:t>
+      </w:r>
+    </w:p>
+    <w:p>
+      <w:pPr>
+        <w:spacing w:line="276" w:lineRule="auto"/>
+      </w:pPr>
+      <w:r>
+        <w:t>При реализации режима охраны возможны следующие варианты постановки на охрану:</w:t>
+      </w:r>
+    </w:p>
+    <w:p>
+      <w:pPr>
+        <w:pStyle w:val="a"/>
+        <w:numPr>
+          <w:ilvl w:val="0"/>
+          <w:numId w:val="10"/>
+        </w:numPr>
+        <w:spacing w:line="276" w:lineRule="auto"/>
+      </w:pPr>
+      <w:r>
+        <w:t>ПКП в целом: в режиме полной или частичной охраны (одновременно всех шлейфов или группы шлейфов);</w:t>
+      </w:r>
+    </w:p>
+    <w:p>
+      <w:pPr>
+        <w:pStyle w:val="a"/>
+        <w:numPr>
+          <w:ilvl w:val="0"/>
+          <w:numId w:val="10"/>
+        </w:numPr>
+        <w:spacing w:line="276" w:lineRule="auto"/>
+      </w:pPr>
+      <w:r>
+        <w:t>по разделам (заранее программно заданным группам шлейфов);</w:t>
+      </w:r>
+    </w:p>
+    <w:p>
+      <w:pPr>
+        <w:pStyle w:val="a"/>
+        <w:numPr>
+          <w:ilvl w:val="0"/>
+          <w:numId w:val="10"/>
+        </w:numPr>
+        <w:spacing w:line="276" w:lineRule="auto"/>
+      </w:pPr>
+      <w:r>
+        <w:t>по отдельным шлейфам.</w:t>
+      </w:r>
+    </w:p>
+    <w:p>
+      <w:pPr>
+        <w:spacing w:line="276" w:lineRule="auto"/>
+      </w:pPr>
+    </w:p>
+    <w:p>
+      <w:pPr>
+        <w:spacing w:line="276" w:lineRule="auto"/>
+      </w:pPr>
+      <w:r>
+        <w:lastRenderedPageBreak/>
+        <w:t xml:space="preserve">Возможные </w:t>
+      </w:r>
+      <w:r>
+        <w:rPr>
+          <w:b/>
+        </w:rPr>
+        <w:t>процедуры</w:t>
+      </w:r>
+      <w:r>
+        <w:t xml:space="preserve"> постановки на охрану:</w:t>
+      </w:r>
+    </w:p>
+    <w:p>
+      <w:pPr>
+        <w:pStyle w:val="a"/>
+        <w:numPr>
+          <w:ilvl w:val="0"/>
+          <w:numId w:val="11"/>
+        </w:numPr>
+        <w:spacing w:line="276" w:lineRule="auto"/>
+        <w:ind w:left="709" w:firstLine="360"/>
+      </w:pPr>
+      <w:r>
+        <w:t xml:space="preserve">С защитой от неправильных действий </w:t>
+      </w:r>
+      <w:r>
+        <w:t>(</w:t>
+      </w:r>
+      <w:r>
+        <w:t>не позволяет поставить на охрану системы, имеющие неисправности</w:t>
+      </w:r>
+      <w:r>
+        <w:t>)</w:t>
+      </w:r>
+      <w:r>
+        <w:t xml:space="preserve">. </w:t>
+      </w:r>
+    </w:p>
+    <w:p>
+      <w:pPr>
+        <w:pStyle w:val="a"/>
+        <w:numPr>
+          <w:ilvl w:val="0"/>
+          <w:numId w:val="11"/>
+        </w:numPr>
+        <w:spacing w:line="276" w:lineRule="auto"/>
+        <w:ind w:left="709" w:firstLine="360"/>
+      </w:pPr>
+      <w:r>
+        <w:t>Принудительная постановка на охрану</w:t>
+      </w:r>
+      <w:r>
+        <w:t xml:space="preserve"> (</w:t>
+      </w:r>
+      <w:r>
+        <w:t>постановк</w:t>
+      </w:r>
+      <w:r>
+        <w:t>а</w:t>
+      </w:r>
+      <w:r>
+        <w:t xml:space="preserve"> на охрану системы с наруш</w:t>
+      </w:r>
+      <w:r>
+        <w:t>ениями</w:t>
+      </w:r>
+      <w:r>
+        <w:t xml:space="preserve"> шлейфов</w:t>
+      </w:r>
+      <w:r>
+        <w:t>)</w:t>
+      </w:r>
+      <w:r>
+        <w:t xml:space="preserve">. </w:t>
+      </w:r>
+    </w:p>
+    <w:p>
+      <w:pPr>
+        <w:pStyle w:val="a"/>
+        <w:numPr>
+          <w:ilvl w:val="0"/>
+          <w:numId w:val="11"/>
+        </w:numPr>
+        <w:spacing w:line="276" w:lineRule="auto"/>
+        <w:ind w:left="709" w:firstLine="360"/>
+      </w:pPr>
+      <w:r>
+        <w:t>Автоматическая постановка на охрану</w:t>
+      </w:r>
+      <w:r>
+        <w:t xml:space="preserve"> (</w:t>
+      </w:r>
+      <w:r>
+        <w:t>программирование времени, дней недели, когда система должна быть поставлена под охрану</w:t>
+      </w:r>
+      <w:r>
+        <w:t>)</w:t>
+      </w:r>
+      <w:r>
+        <w:t>.</w:t>
+      </w:r>
+    </w:p>
+    <w:p>
+      <w:pPr>
+        <w:spacing w:line="276" w:lineRule="auto"/>
+      </w:pPr>
+      <w:r>
+        <w:t>При постановке под охрану могут быть использованы следующие тактики:</w:t>
+      </w:r>
+    </w:p>
+    <w:p>
+      <w:pPr>
+        <w:pStyle w:val="a"/>
+        <w:numPr>
+          <w:ilvl w:val="0"/>
+          <w:numId w:val="12"/>
+        </w:numPr>
+        <w:spacing w:line="276" w:lineRule="auto"/>
+      </w:pPr>
+      <w:r>
+        <w:t>«с открытой дверью»;</w:t>
+      </w:r>
+    </w:p>
+    <w:p>
+      <w:pPr>
+        <w:pStyle w:val="a"/>
+        <w:numPr>
+          <w:ilvl w:val="0"/>
+          <w:numId w:val="12"/>
+        </w:numPr>
+        <w:spacing w:line="276" w:lineRule="auto"/>
+      </w:pPr>
+      <w:r>
+        <w:t>«с закрытой дверью»;</w:t>
+      </w:r>
+    </w:p>
+    <w:p>
+      <w:pPr>
+        <w:pStyle w:val="a"/>
+        <w:numPr>
+          <w:ilvl w:val="0"/>
+          <w:numId w:val="12"/>
+        </w:numPr>
+        <w:spacing w:line="276" w:lineRule="auto"/>
+      </w:pPr>
+      <w:r>
+        <w:t>«с программируемой задержкой».</w:t>
+      </w:r>
+    </w:p>
+    <w:p>
+      <w:pPr>
+        <w:spacing w:line="276" w:lineRule="auto"/>
         <w:rPr>
           <w:b/>
         </w:rPr>
@@ -912,6 +1639,26 @@
     <w:p>
       <w:pPr>
         <w:spacing w:line="276" w:lineRule="auto"/>
+      </w:pPr>
+      <w:r>
+        <w:t xml:space="preserve">Данный набор режимов позволяет </w:t>
+      </w:r>
+      <w:r>
+        <w:t xml:space="preserve">беспрерывно контролировать необходимые шлейфы и не нарушать их работу при </w:t>
+      </w:r>
+      <w:r>
+        <w:t>изменении условий работы СОС.</w:t>
+      </w:r>
+      <w:r>
+        <w:t xml:space="preserve"> Также важным моментом является то, что система способна постоянно мониторить с</w:t>
+      </w:r>
+      <w:r>
+        <w:t>вою работоспособность.</w:t>
+      </w:r>
+    </w:p>
+    <w:p>
+      <w:pPr>
+        <w:spacing w:line="276" w:lineRule="auto"/>
         <w:rPr>
           <w:b/>
           <w:bCs/>
@@ -938,6 +1685,9 @@
       <w:pPr>
         <w:spacing w:line="276" w:lineRule="auto"/>
         <w:jc w:val="left"/>
+        <w:rPr>
+          <w:b/>
+        </w:rPr>
       </w:pPr>
       <w:r>
         <w:rPr>
@@ -949,6 +1699,155 @@
     <w:p>
       <w:pPr>
         <w:spacing w:line="276" w:lineRule="auto"/>
+        <w:jc w:val="left"/>
+      </w:pPr>
+      <w:r>
+        <w:t>В</w:t>
+      </w:r>
+      <w:r>
+        <w:t>ыбор приемно-контрольного прибора следует производить с учетом соответствия его возможностей требованиям, предъявляемым к системе сигнализации.</w:t>
+      </w:r>
+      <w:r>
+        <w:t xml:space="preserve"> При этом </w:t>
+      </w:r>
+      <w:r>
+        <w:t>важно обратить внимание на следующие параметры ПКП:</w:t>
+      </w:r>
+    </w:p>
+    <w:p>
+      <w:pPr>
+        <w:pStyle w:val="a"/>
+        <w:numPr>
+          <w:ilvl w:val="0"/>
+          <w:numId w:val="24"/>
+        </w:numPr>
+        <w:spacing w:line="276" w:lineRule="auto"/>
+        <w:jc w:val="left"/>
+      </w:pPr>
+      <w:r>
+        <w:t>Информационная емкость</w:t>
+      </w:r>
+      <w:r>
+        <w:t xml:space="preserve"> и спосо</w:t>
+      </w:r>
+      <w:r>
+        <w:t>бы подключения</w:t>
+      </w:r>
+      <w:r>
+        <w:t>.</w:t>
+      </w:r>
+      <w:r>
+        <w:t xml:space="preserve"> </w:t>
+      </w:r>
+      <w:r>
+        <w:t xml:space="preserve">Для </w:t>
+      </w:r>
+      <w:r>
+        <w:t>охраны одного или нескольких помещений</w:t>
+      </w:r>
+      <w:r>
+        <w:t xml:space="preserve"> вполне достаточно ПКП с количеством подключаемых шлейфов сигнализации от 2-х до 4-х. Для более крупных объектов выбор емкости следует производить индивидуально, но в любом случае, при количестве ШС более 20 лучше использовать адресные системы сигнализации</w:t>
+      </w:r>
+      <w:r>
+        <w:t xml:space="preserve"> по причинам, описанным в первом разделе этой работы.</w:t>
+      </w:r>
+    </w:p>
+    <w:p>
+      <w:pPr>
+        <w:pStyle w:val="a"/>
+        <w:numPr>
+          <w:ilvl w:val="0"/>
+          <w:numId w:val="24"/>
+        </w:numPr>
+        <w:spacing w:line="276" w:lineRule="auto"/>
+        <w:jc w:val="left"/>
+      </w:pPr>
+      <w:r>
+        <w:t>Наличие встроенного источника резервного питания и время работы ПКП с ним при отключении основного электропитания.</w:t>
+      </w:r>
+      <w:r>
+        <w:t xml:space="preserve"> </w:t>
+      </w:r>
+      <w:r>
+        <w:lastRenderedPageBreak/>
+        <w:t>Данная характеристика очень существенна. Это связано с тем, что если в качестве резервного источника питания используется аккумуляторная батарея, то должна обеспечиваться работа ПКП в течение не менее 24 ч в дежурном режиме и не менее 3 ч – в тревожном. Кроме того, применение ПКП со встроенным аккумулятором исключает возможность возникновения ложных срабатываний, вызванных какими-либо проблемами в сети напряжения.</w:t>
+      </w:r>
+    </w:p>
+    <w:p>
+      <w:pPr>
+        <w:pStyle w:val="a"/>
+        <w:numPr>
+          <w:ilvl w:val="0"/>
+          <w:numId w:val="24"/>
+        </w:numPr>
+        <w:spacing w:line="276" w:lineRule="auto"/>
+        <w:jc w:val="left"/>
+      </w:pPr>
+      <w:r>
+        <w:t>Различные функциональные возможности</w:t>
+      </w:r>
+      <w:r>
+        <w:rPr>
+          <w:lang w:val="en-US"/>
+        </w:rPr>
+        <w:t>:</w:t>
+      </w:r>
+    </w:p>
+    <w:p>
+      <w:pPr>
+        <w:pStyle w:val="a"/>
+        <w:numPr>
+          <w:ilvl w:val="1"/>
+          <w:numId w:val="24"/>
+        </w:numPr>
+        <w:spacing w:line="276" w:lineRule="auto"/>
+      </w:pPr>
+      <w:r>
+        <w:t>Управление по каждому шлейфу</w:t>
+      </w:r>
+    </w:p>
+    <w:p>
+      <w:pPr>
+        <w:pStyle w:val="a"/>
+        <w:numPr>
+          <w:ilvl w:val="1"/>
+          <w:numId w:val="24"/>
+        </w:numPr>
+        <w:spacing w:line="276" w:lineRule="auto"/>
+      </w:pPr>
+      <w:r>
+        <w:t xml:space="preserve">Возможность наращивания информационной емкости без существенного изменения аппаратных средств </w:t>
+      </w:r>
+    </w:p>
+    <w:p>
+      <w:pPr>
+        <w:pStyle w:val="a"/>
+        <w:numPr>
+          <w:ilvl w:val="1"/>
+          <w:numId w:val="24"/>
+        </w:numPr>
+        <w:spacing w:line="276" w:lineRule="auto"/>
+      </w:pPr>
+      <w:r>
+        <w:t xml:space="preserve">Возможность локального и централизованного управления процессами взятия ШС под охрану или снятия с охраны </w:t>
+      </w:r>
+    </w:p>
+    <w:p>
+      <w:pPr>
+        <w:pStyle w:val="a"/>
+        <w:numPr>
+          <w:ilvl w:val="1"/>
+          <w:numId w:val="24"/>
+        </w:numPr>
+        <w:spacing w:line="276" w:lineRule="auto"/>
+      </w:pPr>
+      <w:r>
+        <w:t>Количество программируемых выходов</w:t>
+      </w:r>
+    </w:p>
+    <w:p>
+      <w:pPr>
+        <w:spacing w:line="276" w:lineRule="auto"/>
         <w:rPr>
           <w:b/>
         </w:rPr>
@@ -963,6 +1862,20 @@
     <w:p>
       <w:pPr>
         <w:spacing w:line="276" w:lineRule="auto"/>
+      </w:pPr>
+      <w:r>
+        <w:t>Российский рынок на данный момент представлен множеством многофункциональных ПКП с большим количеством программируемых параметров. Большинство из них также подвержены наращиванию информационной ёмкости специальными расширителями. Примерами таких ПКП могут послужить «Гранит-3» для малой информационной ёмкости и «Гранит-24» для средней</w:t>
+      </w:r>
+      <w:r>
+        <w:t>, а также адресные ПКП ИСО «Орион»</w:t>
+      </w:r>
+      <w:r>
+        <w:t>.</w:t>
+      </w:r>
+    </w:p>
+    <w:p>
+      <w:pPr>
+        <w:spacing w:line="276" w:lineRule="auto"/>
         <w:rPr>
           <w:b/>
         </w:rPr>
@@ -982,34 +1895,22 @@
         <w:t>При выполнении лабораторной работы был</w:t>
       </w:r>
       <w:r>
-        <w:t xml:space="preserve">а предложена собственная классификация </w:t>
-      </w:r>
-      <w:r>
-        <w:t>объектовых извещателей, были рассмотрены основные их типа, а также</w:t>
-      </w:r>
-      <w:r>
-        <w:t xml:space="preserve"> достоинства и недостатки этих типов.</w:t>
-      </w:r>
-      <w:r>
-        <w:t xml:space="preserve"> На основе изученного материала был выбран </w:t>
-      </w:r>
-      <w:r>
-        <w:t xml:space="preserve">оптимальный </w:t>
-      </w:r>
-      <w:r>
-        <w:t xml:space="preserve">набор для </w:t>
-      </w:r>
-      <w:r>
-        <w:t xml:space="preserve">составления </w:t>
-      </w:r>
-      <w:r>
-        <w:t>СОС охраняемого</w:t>
-      </w:r>
-      <w:r>
-        <w:t xml:space="preserve"> помещения</w:t>
-      </w:r>
-      <w:r>
-        <w:t>.</w:t>
+        <w:t>и рассмотрены основные характеристики</w:t>
+      </w:r>
+      <w:r>
+        <w:t xml:space="preserve"> </w:t>
+      </w:r>
+      <w:r>
+        <w:t>приемно-контрольны</w:t>
+      </w:r>
+      <w:r>
+        <w:t>х приборов</w:t>
+      </w:r>
+      <w:r>
+        <w:t xml:space="preserve">, проведена их классификация. Также были рассмотрены </w:t>
+      </w:r>
+      <w:r>
+        <w:t>основные режимы работы ПКП и принципы постановки объектов на охрану.</w:t>
       </w:r>
     </w:p>
     <w:p>
@@ -1047,14 +1948,118 @@
     </w:p>
     <w:p>
       <w:pPr>
-        <w:spacing w:line="276" w:lineRule="auto"/>
-        <w:ind w:left="851" w:firstLine="0"/>
-      </w:pPr>
+        <w:pStyle w:val="a"/>
+        <w:numPr>
+          <w:ilvl w:val="0"/>
+          <w:numId w:val="2"/>
+        </w:numPr>
+        <w:spacing w:line="276" w:lineRule="auto"/>
+      </w:pPr>
+      <w:r>
+        <w:t>Адресные системы охранной сигнализации</w:t>
+      </w:r>
+      <w:r>
+        <w:t xml:space="preserve"> </w:t>
+      </w:r>
+      <w:r>
+        <w:t xml:space="preserve">– </w:t>
+      </w:r>
+      <w:r>
+        <w:rPr>
+          <w:lang w:val="en-US"/>
+        </w:rPr>
+        <w:t>URL</w:t>
+      </w:r>
+      <w:r>
+        <w:t xml:space="preserve">: </w:t>
+      </w:r>
+      <w:r>
+        <w:t>http://www.bezopasnost.ru/about/articles/detail/257/1079/</w:t>
+      </w:r>
+    </w:p>
+    <w:p>
+      <w:pPr>
+        <w:pStyle w:val="a"/>
+        <w:numPr>
+          <w:ilvl w:val="0"/>
+          <w:numId w:val="2"/>
+        </w:numPr>
+        <w:spacing w:line="276" w:lineRule="auto"/>
+      </w:pPr>
+      <w:r>
+        <w:t xml:space="preserve">Адресная сигнализация – </w:t>
+      </w:r>
+      <w:r>
+        <w:rPr>
+          <w:lang w:val="en-US"/>
+        </w:rPr>
+        <w:t>URL</w:t>
+      </w:r>
+      <w:r>
+        <w:t xml:space="preserve">: </w:t>
+      </w:r>
+      <w:r>
+        <w:rPr>
+          <w:lang w:val="en-US"/>
+        </w:rPr>
+        <w:t>https</w:t>
+      </w:r>
+      <w:r>
+        <w:t>://</w:t>
+      </w:r>
+      <w:proofErr w:type="spellStart"/>
+      <w:r>
+        <w:rPr>
+          <w:lang w:val="en-US"/>
+        </w:rPr>
+        <w:t>labofbiznes</w:t>
+      </w:r>
+      <w:proofErr w:type="spellEnd"/>
+      <w:r>
+        <w:t>.</w:t>
+      </w:r>
+      <w:proofErr w:type="spellStart"/>
+      <w:r>
+        <w:rPr>
+          <w:lang w:val="en-US"/>
+        </w:rPr>
+        <w:t>ru</w:t>
+      </w:r>
+      <w:proofErr w:type="spellEnd"/>
+      <w:r>
+        <w:t>/</w:t>
+      </w:r>
+      <w:proofErr w:type="spellStart"/>
+      <w:r>
+        <w:rPr>
+          <w:lang w:val="en-US"/>
+        </w:rPr>
+        <w:t>signalizacija</w:t>
+      </w:r>
+      <w:proofErr w:type="spellEnd"/>
+      <w:r>
+        <w:t>_</w:t>
+      </w:r>
+      <w:proofErr w:type="spellStart"/>
+      <w:r>
+        <w:rPr>
+          <w:lang w:val="en-US"/>
+        </w:rPr>
+        <w:t>adresnaja</w:t>
+      </w:r>
+      <w:proofErr w:type="spellEnd"/>
+      <w:r>
+        <w:t>.</w:t>
+      </w:r>
+      <w:r>
+        <w:rPr>
+          <w:lang w:val="en-US"/>
+        </w:rPr>
+        <w:t>html</w:t>
+      </w:r>
     </w:p>
     <w:p/>
     <w:p/>
-    <w:p/>
-    <w:p/>
     <w:p>
       <w:pPr>
         <w:spacing w:line="276" w:lineRule="auto"/>
@@ -1067,7 +2072,15 @@
           <w:b/>
         </w:rPr>
         <w:lastRenderedPageBreak/>
-        <w:t xml:space="preserve">Приложение 1. </w:t>
+        <w:t>Пр</w:t>
+      </w:r>
+      <w:bookmarkStart w:id="0" w:name="_GoBack"/>
+      <w:bookmarkEnd w:id="0"/>
+      <w:r>
+        <w:rPr>
+          <w:b/>
+        </w:rPr>
+        <w:t xml:space="preserve">иложение 1. </w:t>
       </w:r>
     </w:p>
     <w:p>
@@ -1218,8 +2231,6 @@
       <w:pPr>
         <w:spacing w:line="276" w:lineRule="auto"/>
       </w:pPr>
-      <w:bookmarkStart w:id="0" w:name="_GoBack"/>
-      <w:bookmarkEnd w:id="0"/>
     </w:p>
     <w:p>
       <w:pPr>
@@ -3218,10 +4229,7 @@
         <w:t xml:space="preserve"> важно для монтажа и эксплуатации. Например, в некоторых ПКП используется интерфейс RS-485, требующий специального экранированного кабеля, а в некоторых – просто двухпроводная витая пара. Как показывает</w:t>
       </w:r>
       <w:r>
-        <w:t xml:space="preserve"> </w:t>
-      </w:r>
-      <w:r>
-        <w:t>опыт различных монтажных организаций, работу по развертыванию линий с интерфейсом RS-485 могут выполнять только хорошо подготовленные специалисты.</w:t>
+        <w:t xml:space="preserve"> опыт различных монтажных организаций, работу по развертыванию линий с интерфейсом RS-485 могут выполнять только хорошо подготовленные специалисты.</w:t>
       </w:r>
     </w:p>
     <w:p>
@@ -3348,13 +4356,7 @@
         <w:spacing w:line="276" w:lineRule="auto"/>
       </w:pPr>
       <w:r>
-        <w:t xml:space="preserve">В заключение нельзя не сказать о том, какое большое значение в настоящее время приобретают вопросы объединения систем безопасности, в которые могут входить ПКП большой информационной емкости в качестве составляющих частей. И от того, на каком программном или аппаратном </w:t>
-      </w:r>
-      <w:r>
-        <w:t>у</w:t>
-      </w:r>
-      <w:r>
-        <w:t>ровне может осуществляться интеграция, зависит дальнейшее развитие ТТХ данных приборов.</w:t>
+        <w:t>В заключение нельзя не сказать о том, какое большое значение в настоящее время приобретают вопросы объединения систем безопасности, в которые могут входить ПКП большой информационной емкости в качестве составляющих частей. И от того, на каком программном или аппаратном уровне может осуществляться интеграция, зависит дальнейшее развитие ТТХ данных приборов.</w:t>
       </w:r>
     </w:p>
     <w:sectPr>
@@ -3483,6 +4485,92 @@
     </w:lvl>
   </w:abstractNum>
   <w:abstractNum w:abstractNumId="1" w15:restartNumberingAfterBreak="0">
+    <w:nsid w:val="0AE05D4B"/>
+    <w:multiLevelType w:val="hybridMultilevel"/>
+    <w:tmpl w:val="3E828B36"/>
+    <w:lvl w:ilvl="0" w:tplc="04190011">
+      <w:start w:val="1"/>
+      <w:numFmt w:val="decimal"/>
+      <w:lvlText w:val="%1)"/>
+      <w:lvlJc w:val="left"/>
+      <w:pPr>
+        <w:ind w:left="1429" w:hanging="360"/>
+      </w:pPr>
+    </w:lvl>
+    <w:lvl w:ilvl="1" w:tplc="04190019">
+      <w:start w:val="1"/>
+      <w:numFmt w:val="lowerLetter"/>
+      <w:lvlText w:val="%2."/>
+      <w:lvlJc w:val="left"/>
+      <w:pPr>
+        <w:ind w:left="2149" w:hanging="360"/>
+      </w:pPr>
+    </w:lvl>
+    <w:lvl w:ilvl="2" w:tplc="0419001B" w:tentative="1">
+      <w:start w:val="1"/>
+      <w:numFmt w:val="lowerRoman"/>
+      <w:lvlText w:val="%3."/>
+      <w:lvlJc w:val="right"/>
+      <w:pPr>
+        <w:ind w:left="2869" w:hanging="180"/>
+      </w:pPr>
+    </w:lvl>
+    <w:lvl w:ilvl="3" w:tplc="0419000F" w:tentative="1">
+      <w:start w:val="1"/>
+      <w:numFmt w:val="decimal"/>
+      <w:lvlText w:val="%4."/>
+      <w:lvlJc w:val="left"/>
+      <w:pPr>
+        <w:ind w:left="3589" w:hanging="360"/>
+      </w:pPr>
+    </w:lvl>
+    <w:lvl w:ilvl="4" w:tplc="04190019" w:tentative="1">
+      <w:start w:val="1"/>
+      <w:numFmt w:val="lowerLetter"/>
+      <w:lvlText w:val="%5."/>
+      <w:lvlJc w:val="left"/>
+      <w:pPr>
+        <w:ind w:left="4309" w:hanging="360"/>
+      </w:pPr>
+    </w:lvl>
+    <w:lvl w:ilvl="5" w:tplc="0419001B" w:tentative="1">
+      <w:start w:val="1"/>
+      <w:numFmt w:val="lowerRoman"/>
+      <w:lvlText w:val="%6."/>
+      <w:lvlJc w:val="right"/>
+      <w:pPr>
+        <w:ind w:left="5029" w:hanging="180"/>
+      </w:pPr>
+    </w:lvl>
+    <w:lvl w:ilvl="6" w:tplc="0419000F" w:tentative="1">
+      <w:start w:val="1"/>
+      <w:numFmt w:val="decimal"/>
+      <w:lvlText w:val="%7."/>
+      <w:lvlJc w:val="left"/>
+      <w:pPr>
+        <w:ind w:left="5749" w:hanging="360"/>
+      </w:pPr>
+    </w:lvl>
+    <w:lvl w:ilvl="7" w:tplc="04190019" w:tentative="1">
+      <w:start w:val="1"/>
+      <w:numFmt w:val="lowerLetter"/>
+      <w:lvlText w:val="%8."/>
+      <w:lvlJc w:val="left"/>
+      <w:pPr>
+        <w:ind w:left="6469" w:hanging="360"/>
+      </w:pPr>
+    </w:lvl>
+    <w:lvl w:ilvl="8" w:tplc="0419001B" w:tentative="1">
+      <w:start w:val="1"/>
+      <w:numFmt w:val="lowerRoman"/>
+      <w:lvlText w:val="%9."/>
+      <w:lvlJc w:val="right"/>
+      <w:pPr>
+        <w:ind w:left="7189" w:hanging="180"/>
+      </w:pPr>
+    </w:lvl>
+  </w:abstractNum>
+  <w:abstractNum w:abstractNumId="2" w15:restartNumberingAfterBreak="0">
     <w:nsid w:val="20285F0F"/>
     <w:multiLevelType w:val="hybridMultilevel"/>
     <w:tmpl w:val="9D1E313A"/>
@@ -3571,7 +4659,7 @@
       </w:pPr>
     </w:lvl>
   </w:abstractNum>
-  <w:abstractNum w:abstractNumId="2" w15:restartNumberingAfterBreak="0">
+  <w:abstractNum w:abstractNumId="3" w15:restartNumberingAfterBreak="0">
     <w:nsid w:val="25FE403C"/>
     <w:multiLevelType w:val="hybridMultilevel"/>
     <w:tmpl w:val="1C54466A"/>
@@ -3684,7 +4772,7 @@
       </w:rPr>
     </w:lvl>
   </w:abstractNum>
-  <w:abstractNum w:abstractNumId="3" w15:restartNumberingAfterBreak="0">
+  <w:abstractNum w:abstractNumId="4" w15:restartNumberingAfterBreak="0">
     <w:nsid w:val="27256CCD"/>
     <w:multiLevelType w:val="hybridMultilevel"/>
     <w:tmpl w:val="788CFC10"/>
@@ -3797,7 +4885,7 @@
       </w:rPr>
     </w:lvl>
   </w:abstractNum>
-  <w:abstractNum w:abstractNumId="4" w15:restartNumberingAfterBreak="0">
+  <w:abstractNum w:abstractNumId="5" w15:restartNumberingAfterBreak="0">
     <w:nsid w:val="291B2D32"/>
     <w:multiLevelType w:val="hybridMultilevel"/>
     <w:tmpl w:val="4100FA54"/>
@@ -3910,7 +4998,7 @@
       </w:rPr>
     </w:lvl>
   </w:abstractNum>
-  <w:abstractNum w:abstractNumId="5" w15:restartNumberingAfterBreak="0">
+  <w:abstractNum w:abstractNumId="6" w15:restartNumberingAfterBreak="0">
     <w:nsid w:val="2F6A3379"/>
     <w:multiLevelType w:val="hybridMultilevel"/>
     <w:tmpl w:val="433CAE2C"/>
@@ -4000,7 +5088,93 @@
       </w:pPr>
     </w:lvl>
   </w:abstractNum>
-  <w:abstractNum w:abstractNumId="6" w15:restartNumberingAfterBreak="0">
+  <w:abstractNum w:abstractNumId="7" w15:restartNumberingAfterBreak="0">
+    <w:nsid w:val="395522FB"/>
+    <w:multiLevelType w:val="hybridMultilevel"/>
+    <w:tmpl w:val="54ACB334"/>
+    <w:lvl w:ilvl="0" w:tplc="04190019">
+      <w:start w:val="1"/>
+      <w:numFmt w:val="lowerLetter"/>
+      <w:lvlText w:val="%1."/>
+      <w:lvlJc w:val="left"/>
+      <w:pPr>
+        <w:ind w:left="1069" w:hanging="360"/>
+      </w:pPr>
+    </w:lvl>
+    <w:lvl w:ilvl="1" w:tplc="04190019" w:tentative="1">
+      <w:start w:val="1"/>
+      <w:numFmt w:val="lowerLetter"/>
+      <w:lvlText w:val="%2."/>
+      <w:lvlJc w:val="left"/>
+      <w:pPr>
+        <w:ind w:left="1789" w:hanging="360"/>
+      </w:pPr>
+    </w:lvl>
+    <w:lvl w:ilvl="2" w:tplc="0419001B" w:tentative="1">
+      <w:start w:val="1"/>
+      <w:numFmt w:val="lowerRoman"/>
+      <w:lvlText w:val="%3."/>
+      <w:lvlJc w:val="right"/>
+      <w:pPr>
+        <w:ind w:left="2509" w:hanging="180"/>
+      </w:pPr>
+    </w:lvl>
+    <w:lvl w:ilvl="3" w:tplc="0419000F" w:tentative="1">
+      <w:start w:val="1"/>
+      <w:numFmt w:val="decimal"/>
+      <w:lvlText w:val="%4."/>
+      <w:lvlJc w:val="left"/>
+      <w:pPr>
+        <w:ind w:left="3229" w:hanging="360"/>
+      </w:pPr>
+    </w:lvl>
+    <w:lvl w:ilvl="4" w:tplc="04190019" w:tentative="1">
+      <w:start w:val="1"/>
+      <w:numFmt w:val="lowerLetter"/>
+      <w:lvlText w:val="%5."/>
+      <w:lvlJc w:val="left"/>
+      <w:pPr>
+        <w:ind w:left="3949" w:hanging="360"/>
+      </w:pPr>
+    </w:lvl>
+    <w:lvl w:ilvl="5" w:tplc="0419001B" w:tentative="1">
+      <w:start w:val="1"/>
+      <w:numFmt w:val="lowerRoman"/>
+      <w:lvlText w:val="%6."/>
+      <w:lvlJc w:val="right"/>
+      <w:pPr>
+        <w:ind w:left="4669" w:hanging="180"/>
+      </w:pPr>
+    </w:lvl>
+    <w:lvl w:ilvl="6" w:tplc="0419000F" w:tentative="1">
+      <w:start w:val="1"/>
+      <w:numFmt w:val="decimal"/>
+      <w:lvlText w:val="%7."/>
+      <w:lvlJc w:val="left"/>
+      <w:pPr>
+        <w:ind w:left="5389" w:hanging="360"/>
+      </w:pPr>
+    </w:lvl>
+    <w:lvl w:ilvl="7" w:tplc="04190019" w:tentative="1">
+      <w:start w:val="1"/>
+      <w:numFmt w:val="lowerLetter"/>
+      <w:lvlText w:val="%8."/>
+      <w:lvlJc w:val="left"/>
+      <w:pPr>
+        <w:ind w:left="6109" w:hanging="360"/>
+      </w:pPr>
+    </w:lvl>
+    <w:lvl w:ilvl="8" w:tplc="0419001B" w:tentative="1">
+      <w:start w:val="1"/>
+      <w:numFmt w:val="lowerRoman"/>
+      <w:lvlText w:val="%9."/>
+      <w:lvlJc w:val="right"/>
+      <w:pPr>
+        <w:ind w:left="6829" w:hanging="180"/>
+      </w:pPr>
+    </w:lvl>
+  </w:abstractNum>
+  <w:abstractNum w:abstractNumId="8" w15:restartNumberingAfterBreak="0">
     <w:nsid w:val="43926C8D"/>
     <w:multiLevelType w:val="hybridMultilevel"/>
     <w:tmpl w:val="6BDE8408"/>
@@ -4113,7 +5287,120 @@
       </w:rPr>
     </w:lvl>
   </w:abstractNum>
-  <w:abstractNum w:abstractNumId="7" w15:restartNumberingAfterBreak="0">
+  <w:abstractNum w:abstractNumId="9" w15:restartNumberingAfterBreak="0">
+    <w:nsid w:val="4E9A247E"/>
+    <w:multiLevelType w:val="hybridMultilevel"/>
+    <w:tmpl w:val="68DA0444"/>
+    <w:lvl w:ilvl="0" w:tplc="04190001">
+      <w:start w:val="1"/>
+      <w:numFmt w:val="bullet"/>
+      <w:lvlText w:val=""/>
+      <w:lvlJc w:val="left"/>
+      <w:pPr>
+        <w:ind w:left="1429" w:hanging="360"/>
+      </w:pPr>
+      <w:rPr>
+        <w:rFonts w:ascii="Symbol" w:hAnsi="Symbol" w:hint="default"/>
+      </w:rPr>
+    </w:lvl>
+    <w:lvl w:ilvl="1" w:tplc="04190003" w:tentative="1">
+      <w:start w:val="1"/>
+      <w:numFmt w:val="bullet"/>
+      <w:lvlText w:val="o"/>
+      <w:lvlJc w:val="left"/>
+      <w:pPr>
+        <w:ind w:left="2149" w:hanging="360"/>
+      </w:pPr>
+      <w:rPr>
+        <w:rFonts w:ascii="Courier New" w:hAnsi="Courier New" w:cs="Courier New" w:hint="default"/>
+      </w:rPr>
+    </w:lvl>
+    <w:lvl w:ilvl="2" w:tplc="04190005" w:tentative="1">
+      <w:start w:val="1"/>
+      <w:numFmt w:val="bullet"/>
+      <w:lvlText w:val=""/>
+      <w:lvlJc w:val="left"/>
+      <w:pPr>
+        <w:ind w:left="2869" w:hanging="360"/>
+      </w:pPr>
+      <w:rPr>
+        <w:rFonts w:ascii="Wingdings" w:hAnsi="Wingdings" w:hint="default"/>
+      </w:rPr>
+    </w:lvl>
+    <w:lvl w:ilvl="3" w:tplc="04190001" w:tentative="1">
+      <w:start w:val="1"/>
+      <w:numFmt w:val="bullet"/>
+      <w:lvlText w:val=""/>
+      <w:lvlJc w:val="left"/>
+      <w:pPr>
+        <w:ind w:left="3589" w:hanging="360"/>
+      </w:pPr>
+      <w:rPr>
+        <w:rFonts w:ascii="Symbol" w:hAnsi="Symbol" w:hint="default"/>
+      </w:rPr>
+    </w:lvl>
+    <w:lvl w:ilvl="4" w:tplc="04190003" w:tentative="1">
+      <w:start w:val="1"/>
+      <w:numFmt w:val="bullet"/>
+      <w:lvlText w:val="o"/>
+      <w:lvlJc w:val="left"/>
+      <w:pPr>
+        <w:ind w:left="4309" w:hanging="360"/>
+      </w:pPr>
+      <w:rPr>
+        <w:rFonts w:ascii="Courier New" w:hAnsi="Courier New" w:cs="Courier New" w:hint="default"/>
+      </w:rPr>
+    </w:lvl>
+    <w:lvl w:ilvl="5" w:tplc="04190005" w:tentative="1">
+      <w:start w:val="1"/>
+      <w:numFmt w:val="bullet"/>
+      <w:lvlText w:val=""/>
+      <w:lvlJc w:val="left"/>
+      <w:pPr>
+        <w:ind w:left="5029" w:hanging="360"/>
+      </w:pPr>
+      <w:rPr>
+        <w:rFonts w:ascii="Wingdings" w:hAnsi="Wingdings" w:hint="default"/>
+      </w:rPr>
+    </w:lvl>
+    <w:lvl w:ilvl="6" w:tplc="04190001" w:tentative="1">
+      <w:start w:val="1"/>
+      <w:numFmt w:val="bullet"/>
+      <w:lvlText w:val=""/>
+      <w:lvlJc w:val="left"/>
+      <w:pPr>
+        <w:ind w:left="5749" w:hanging="360"/>
+      </w:pPr>
+      <w:rPr>
+        <w:rFonts w:ascii="Symbol" w:hAnsi="Symbol" w:hint="default"/>
+      </w:rPr>
+    </w:lvl>
+    <w:lvl w:ilvl="7" w:tplc="04190003" w:tentative="1">
+      <w:start w:val="1"/>
+      <w:numFmt w:val="bullet"/>
+      <w:lvlText w:val="o"/>
+      <w:lvlJc w:val="left"/>
+      <w:pPr>
+        <w:ind w:left="6469" w:hanging="360"/>
+      </w:pPr>
+      <w:rPr>
+        <w:rFonts w:ascii="Courier New" w:hAnsi="Courier New" w:cs="Courier New" w:hint="default"/>
+      </w:rPr>
+    </w:lvl>
+    <w:lvl w:ilvl="8" w:tplc="04190005" w:tentative="1">
+      <w:start w:val="1"/>
+      <w:numFmt w:val="bullet"/>
+      <w:lvlText w:val=""/>
+      <w:lvlJc w:val="left"/>
+      <w:pPr>
+        <w:ind w:left="7189" w:hanging="360"/>
+      </w:pPr>
+      <w:rPr>
+        <w:rFonts w:ascii="Wingdings" w:hAnsi="Wingdings" w:hint="default"/>
+      </w:rPr>
+    </w:lvl>
+  </w:abstractNum>
+  <w:abstractNum w:abstractNumId="10" w15:restartNumberingAfterBreak="0">
     <w:nsid w:val="4FAE1111"/>
     <w:multiLevelType w:val="hybridMultilevel"/>
     <w:tmpl w:val="DDD02218"/>
@@ -4226,7 +5513,7 @@
       </w:rPr>
     </w:lvl>
   </w:abstractNum>
-  <w:abstractNum w:abstractNumId="8" w15:restartNumberingAfterBreak="0">
+  <w:abstractNum w:abstractNumId="11" w15:restartNumberingAfterBreak="0">
     <w:nsid w:val="546A2A37"/>
     <w:multiLevelType w:val="hybridMultilevel"/>
     <w:tmpl w:val="90B28C1E"/>
@@ -4339,7 +5626,7 @@
       </w:rPr>
     </w:lvl>
   </w:abstractNum>
-  <w:abstractNum w:abstractNumId="9" w15:restartNumberingAfterBreak="0">
+  <w:abstractNum w:abstractNumId="12" w15:restartNumberingAfterBreak="0">
     <w:nsid w:val="62DE2340"/>
     <w:multiLevelType w:val="hybridMultilevel"/>
     <w:tmpl w:val="171605F8"/>
@@ -4452,7 +5739,206 @@
       </w:rPr>
     </w:lvl>
   </w:abstractNum>
-  <w:abstractNum w:abstractNumId="10" w15:restartNumberingAfterBreak="0">
+  <w:abstractNum w:abstractNumId="13" w15:restartNumberingAfterBreak="0">
+    <w:nsid w:val="64B11793"/>
+    <w:multiLevelType w:val="hybridMultilevel"/>
+    <w:tmpl w:val="41A49C80"/>
+    <w:lvl w:ilvl="0" w:tplc="04190001">
+      <w:start w:val="1"/>
+      <w:numFmt w:val="bullet"/>
+      <w:lvlText w:val=""/>
+      <w:lvlJc w:val="left"/>
+      <w:pPr>
+        <w:ind w:left="1429" w:hanging="360"/>
+      </w:pPr>
+      <w:rPr>
+        <w:rFonts w:ascii="Symbol" w:hAnsi="Symbol" w:hint="default"/>
+      </w:rPr>
+    </w:lvl>
+    <w:lvl w:ilvl="1" w:tplc="04190003" w:tentative="1">
+      <w:start w:val="1"/>
+      <w:numFmt w:val="bullet"/>
+      <w:lvlText w:val="o"/>
+      <w:lvlJc w:val="left"/>
+      <w:pPr>
+        <w:ind w:left="2149" w:hanging="360"/>
+      </w:pPr>
+      <w:rPr>
+        <w:rFonts w:ascii="Courier New" w:hAnsi="Courier New" w:cs="Courier New" w:hint="default"/>
+      </w:rPr>
+    </w:lvl>
+    <w:lvl w:ilvl="2" w:tplc="04190005" w:tentative="1">
+      <w:start w:val="1"/>
+      <w:numFmt w:val="bullet"/>
+      <w:lvlText w:val=""/>
+      <w:lvlJc w:val="left"/>
+      <w:pPr>
+        <w:ind w:left="2869" w:hanging="360"/>
+      </w:pPr>
+      <w:rPr>
+        <w:rFonts w:ascii="Wingdings" w:hAnsi="Wingdings" w:hint="default"/>
+      </w:rPr>
+    </w:lvl>
+    <w:lvl w:ilvl="3" w:tplc="04190001" w:tentative="1">
+      <w:start w:val="1"/>
+      <w:numFmt w:val="bullet"/>
+      <w:lvlText w:val=""/>
+      <w:lvlJc w:val="left"/>
+      <w:pPr>
+        <w:ind w:left="3589" w:hanging="360"/>
+      </w:pPr>
+      <w:rPr>
+        <w:rFonts w:ascii="Symbol" w:hAnsi="Symbol" w:hint="default"/>
+      </w:rPr>
+    </w:lvl>
+    <w:lvl w:ilvl="4" w:tplc="04190003" w:tentative="1">
+      <w:start w:val="1"/>
+      <w:numFmt w:val="bullet"/>
+      <w:lvlText w:val="o"/>
+      <w:lvlJc w:val="left"/>
+      <w:pPr>
+        <w:ind w:left="4309" w:hanging="360"/>
+      </w:pPr>
+      <w:rPr>
+        <w:rFonts w:ascii="Courier New" w:hAnsi="Courier New" w:cs="Courier New" w:hint="default"/>
+      </w:rPr>
+    </w:lvl>
+    <w:lvl w:ilvl="5" w:tplc="04190005" w:tentative="1">
+      <w:start w:val="1"/>
+      <w:numFmt w:val="bullet"/>
+      <w:lvlText w:val=""/>
+      <w:lvlJc w:val="left"/>
+      <w:pPr>
+        <w:ind w:left="5029" w:hanging="360"/>
+      </w:pPr>
+      <w:rPr>
+        <w:rFonts w:ascii="Wingdings" w:hAnsi="Wingdings" w:hint="default"/>
+      </w:rPr>
+    </w:lvl>
+    <w:lvl w:ilvl="6" w:tplc="04190001" w:tentative="1">
+      <w:start w:val="1"/>
+      <w:numFmt w:val="bullet"/>
+      <w:lvlText w:val=""/>
+      <w:lvlJc w:val="left"/>
+      <w:pPr>
+        <w:ind w:left="5749" w:hanging="360"/>
+      </w:pPr>
+      <w:rPr>
+        <w:rFonts w:ascii="Symbol" w:hAnsi="Symbol" w:hint="default"/>
+      </w:rPr>
+    </w:lvl>
+    <w:lvl w:ilvl="7" w:tplc="04190003" w:tentative="1">
+      <w:start w:val="1"/>
+      <w:numFmt w:val="bullet"/>
+      <w:lvlText w:val="o"/>
+      <w:lvlJc w:val="left"/>
+      <w:pPr>
+        <w:ind w:left="6469" w:hanging="360"/>
+      </w:pPr>
+      <w:rPr>
+        <w:rFonts w:ascii="Courier New" w:hAnsi="Courier New" w:cs="Courier New" w:hint="default"/>
+      </w:rPr>
+    </w:lvl>
+    <w:lvl w:ilvl="8" w:tplc="04190005" w:tentative="1">
+      <w:start w:val="1"/>
+      <w:numFmt w:val="bullet"/>
+      <w:lvlText w:val=""/>
+      <w:lvlJc w:val="left"/>
+      <w:pPr>
+        <w:ind w:left="7189" w:hanging="360"/>
+      </w:pPr>
+      <w:rPr>
+        <w:rFonts w:ascii="Wingdings" w:hAnsi="Wingdings" w:hint="default"/>
+      </w:rPr>
+    </w:lvl>
+  </w:abstractNum>
+  <w:abstractNum w:abstractNumId="14" w15:restartNumberingAfterBreak="0">
+    <w:nsid w:val="69DE26AC"/>
+    <w:multiLevelType w:val="hybridMultilevel"/>
+    <w:tmpl w:val="D0F249D0"/>
+    <w:lvl w:ilvl="0" w:tplc="04190011">
+      <w:start w:val="1"/>
+      <w:numFmt w:val="decimal"/>
+      <w:lvlText w:val="%1)"/>
+      <w:lvlJc w:val="left"/>
+      <w:pPr>
+        <w:ind w:left="1069" w:hanging="360"/>
+      </w:pPr>
+    </w:lvl>
+    <w:lvl w:ilvl="1" w:tplc="0419000F">
+      <w:start w:val="1"/>
+      <w:numFmt w:val="decimal"/>
+      <w:lvlText w:val="%2."/>
+      <w:lvlJc w:val="left"/>
+      <w:pPr>
+        <w:ind w:left="1789" w:hanging="360"/>
+      </w:pPr>
+    </w:lvl>
+    <w:lvl w:ilvl="2" w:tplc="04190019">
+      <w:start w:val="1"/>
+      <w:numFmt w:val="lowerLetter"/>
+      <w:lvlText w:val="%3."/>
+      <w:lvlJc w:val="left"/>
+      <w:pPr>
+        <w:ind w:left="2509" w:hanging="180"/>
+      </w:pPr>
+    </w:lvl>
+    <w:lvl w:ilvl="3" w:tplc="0419000F" w:tentative="1">
+      <w:start w:val="1"/>
+      <w:numFmt w:val="decimal"/>
+      <w:lvlText w:val="%4."/>
+      <w:lvlJc w:val="left"/>
+      <w:pPr>
+        <w:ind w:left="3229" w:hanging="360"/>
+      </w:pPr>
+    </w:lvl>
+    <w:lvl w:ilvl="4" w:tplc="04190019" w:tentative="1">
+      <w:start w:val="1"/>
+      <w:numFmt w:val="lowerLetter"/>
+      <w:lvlText w:val="%5."/>
+      <w:lvlJc w:val="left"/>
+      <w:pPr>
+        <w:ind w:left="3949" w:hanging="360"/>
+      </w:pPr>
+    </w:lvl>
+    <w:lvl w:ilvl="5" w:tplc="0419001B" w:tentative="1">
+      <w:start w:val="1"/>
+      <w:numFmt w:val="lowerRoman"/>
+      <w:lvlText w:val="%6."/>
+      <w:lvlJc w:val="right"/>
+      <w:pPr>
+        <w:ind w:left="4669" w:hanging="180"/>
+      </w:pPr>
+    </w:lvl>
+    <w:lvl w:ilvl="6" w:tplc="0419000F" w:tentative="1">
+      <w:start w:val="1"/>
+      <w:numFmt w:val="decimal"/>
+      <w:lvlText w:val="%7."/>
+      <w:lvlJc w:val="left"/>
+      <w:pPr>
+        <w:ind w:left="5389" w:hanging="360"/>
+      </w:pPr>
+    </w:lvl>
+    <w:lvl w:ilvl="7" w:tplc="04190019" w:tentative="1">
+      <w:start w:val="1"/>
+      <w:numFmt w:val="lowerLetter"/>
+      <w:lvlText w:val="%8."/>
+      <w:lvlJc w:val="left"/>
+      <w:pPr>
+        <w:ind w:left="6109" w:hanging="360"/>
+      </w:pPr>
+    </w:lvl>
+    <w:lvl w:ilvl="8" w:tplc="0419001B" w:tentative="1">
+      <w:start w:val="1"/>
+      <w:numFmt w:val="lowerRoman"/>
+      <w:lvlText w:val="%9."/>
+      <w:lvlJc w:val="right"/>
+      <w:pPr>
+        <w:ind w:left="6829" w:hanging="180"/>
+      </w:pPr>
+    </w:lvl>
+  </w:abstractNum>
+  <w:abstractNum w:abstractNumId="15" w15:restartNumberingAfterBreak="0">
     <w:nsid w:val="6A7562C8"/>
     <w:multiLevelType w:val="hybridMultilevel"/>
     <w:tmpl w:val="4AA86178"/>
@@ -4545,7 +6031,7 @@
       </w:pPr>
     </w:lvl>
   </w:abstractNum>
-  <w:abstractNum w:abstractNumId="11" w15:restartNumberingAfterBreak="0">
+  <w:abstractNum w:abstractNumId="16" w15:restartNumberingAfterBreak="0">
     <w:nsid w:val="6B5020D1"/>
     <w:multiLevelType w:val="hybridMultilevel"/>
     <w:tmpl w:val="660A012C"/>
@@ -4658,7 +6144,120 @@
       </w:rPr>
     </w:lvl>
   </w:abstractNum>
-  <w:abstractNum w:abstractNumId="12" w15:restartNumberingAfterBreak="0">
+  <w:abstractNum w:abstractNumId="17" w15:restartNumberingAfterBreak="0">
+    <w:nsid w:val="6FD74926"/>
+    <w:multiLevelType w:val="hybridMultilevel"/>
+    <w:tmpl w:val="FF0C293C"/>
+    <w:lvl w:ilvl="0" w:tplc="04190001">
+      <w:start w:val="1"/>
+      <w:numFmt w:val="bullet"/>
+      <w:lvlText w:val=""/>
+      <w:lvlJc w:val="left"/>
+      <w:pPr>
+        <w:ind w:left="1429" w:hanging="360"/>
+      </w:pPr>
+      <w:rPr>
+        <w:rFonts w:ascii="Symbol" w:hAnsi="Symbol" w:hint="default"/>
+      </w:rPr>
+    </w:lvl>
+    <w:lvl w:ilvl="1" w:tplc="04190003">
+      <w:start w:val="1"/>
+      <w:numFmt w:val="bullet"/>
+      <w:lvlText w:val="o"/>
+      <w:lvlJc w:val="left"/>
+      <w:pPr>
+        <w:ind w:left="2149" w:hanging="360"/>
+      </w:pPr>
+      <w:rPr>
+        <w:rFonts w:ascii="Courier New" w:hAnsi="Courier New" w:cs="Courier New" w:hint="default"/>
+      </w:rPr>
+    </w:lvl>
+    <w:lvl w:ilvl="2" w:tplc="04190005" w:tentative="1">
+      <w:start w:val="1"/>
+      <w:numFmt w:val="bullet"/>
+      <w:lvlText w:val=""/>
+      <w:lvlJc w:val="left"/>
+      <w:pPr>
+        <w:ind w:left="2869" w:hanging="360"/>
+      </w:pPr>
+      <w:rPr>
+        <w:rFonts w:ascii="Wingdings" w:hAnsi="Wingdings" w:hint="default"/>
+      </w:rPr>
+    </w:lvl>
+    <w:lvl w:ilvl="3" w:tplc="04190001" w:tentative="1">
+      <w:start w:val="1"/>
+      <w:numFmt w:val="bullet"/>
+      <w:lvlText w:val=""/>
+      <w:lvlJc w:val="left"/>
+      <w:pPr>
+        <w:ind w:left="3589" w:hanging="360"/>
+      </w:pPr>
+      <w:rPr>
+        <w:rFonts w:ascii="Symbol" w:hAnsi="Symbol" w:hint="default"/>
+      </w:rPr>
+    </w:lvl>
+    <w:lvl w:ilvl="4" w:tplc="04190003" w:tentative="1">
+      <w:start w:val="1"/>
+      <w:numFmt w:val="bullet"/>
+      <w:lvlText w:val="o"/>
+      <w:lvlJc w:val="left"/>
+      <w:pPr>
+        <w:ind w:left="4309" w:hanging="360"/>
+      </w:pPr>
+      <w:rPr>
+        <w:rFonts w:ascii="Courier New" w:hAnsi="Courier New" w:cs="Courier New" w:hint="default"/>
+      </w:rPr>
+    </w:lvl>
+    <w:lvl w:ilvl="5" w:tplc="04190005" w:tentative="1">
+      <w:start w:val="1"/>
+      <w:numFmt w:val="bullet"/>
+      <w:lvlText w:val=""/>
+      <w:lvlJc w:val="left"/>
+      <w:pPr>
+        <w:ind w:left="5029" w:hanging="360"/>
+      </w:pPr>
+      <w:rPr>
+        <w:rFonts w:ascii="Wingdings" w:hAnsi="Wingdings" w:hint="default"/>
+      </w:rPr>
+    </w:lvl>
+    <w:lvl w:ilvl="6" w:tplc="04190001" w:tentative="1">
+      <w:start w:val="1"/>
+      <w:numFmt w:val="bullet"/>
+      <w:lvlText w:val=""/>
+      <w:lvlJc w:val="left"/>
+      <w:pPr>
+        <w:ind w:left="5749" w:hanging="360"/>
+      </w:pPr>
+      <w:rPr>
+        <w:rFonts w:ascii="Symbol" w:hAnsi="Symbol" w:hint="default"/>
+      </w:rPr>
+    </w:lvl>
+    <w:lvl w:ilvl="7" w:tplc="04190003" w:tentative="1">
+      <w:start w:val="1"/>
+      <w:numFmt w:val="bullet"/>
+      <w:lvlText w:val="o"/>
+      <w:lvlJc w:val="left"/>
+      <w:pPr>
+        <w:ind w:left="6469" w:hanging="360"/>
+      </w:pPr>
+      <w:rPr>
+        <w:rFonts w:ascii="Courier New" w:hAnsi="Courier New" w:cs="Courier New" w:hint="default"/>
+      </w:rPr>
+    </w:lvl>
+    <w:lvl w:ilvl="8" w:tplc="04190005" w:tentative="1">
+      <w:start w:val="1"/>
+      <w:numFmt w:val="bullet"/>
+      <w:lvlText w:val=""/>
+      <w:lvlJc w:val="left"/>
+      <w:pPr>
+        <w:ind w:left="7189" w:hanging="360"/>
+      </w:pPr>
+      <w:rPr>
+        <w:rFonts w:ascii="Wingdings" w:hAnsi="Wingdings" w:hint="default"/>
+      </w:rPr>
+    </w:lvl>
+  </w:abstractNum>
+  <w:abstractNum w:abstractNumId="18" w15:restartNumberingAfterBreak="0">
     <w:nsid w:val="75917D60"/>
     <w:multiLevelType w:val="hybridMultilevel"/>
     <w:tmpl w:val="1EB0AF90"/>
@@ -4771,7 +6370,233 @@
       </w:rPr>
     </w:lvl>
   </w:abstractNum>
-  <w:abstractNum w:abstractNumId="13" w15:restartNumberingAfterBreak="0">
+  <w:abstractNum w:abstractNumId="19" w15:restartNumberingAfterBreak="0">
+    <w:nsid w:val="7A8A5927"/>
+    <w:multiLevelType w:val="hybridMultilevel"/>
+    <w:tmpl w:val="DE308DFC"/>
+    <w:lvl w:ilvl="0" w:tplc="04190001">
+      <w:start w:val="1"/>
+      <w:numFmt w:val="bullet"/>
+      <w:lvlText w:val=""/>
+      <w:lvlJc w:val="left"/>
+      <w:pPr>
+        <w:ind w:left="1429" w:hanging="360"/>
+      </w:pPr>
+      <w:rPr>
+        <w:rFonts w:ascii="Symbol" w:hAnsi="Symbol" w:hint="default"/>
+      </w:rPr>
+    </w:lvl>
+    <w:lvl w:ilvl="1" w:tplc="04190003" w:tentative="1">
+      <w:start w:val="1"/>
+      <w:numFmt w:val="bullet"/>
+      <w:lvlText w:val="o"/>
+      <w:lvlJc w:val="left"/>
+      <w:pPr>
+        <w:ind w:left="2149" w:hanging="360"/>
+      </w:pPr>
+      <w:rPr>
+        <w:rFonts w:ascii="Courier New" w:hAnsi="Courier New" w:cs="Courier New" w:hint="default"/>
+      </w:rPr>
+    </w:lvl>
+    <w:lvl w:ilvl="2" w:tplc="04190005" w:tentative="1">
+      <w:start w:val="1"/>
+      <w:numFmt w:val="bullet"/>
+      <w:lvlText w:val=""/>
+      <w:lvlJc w:val="left"/>
+      <w:pPr>
+        <w:ind w:left="2869" w:hanging="360"/>
+      </w:pPr>
+      <w:rPr>
+        <w:rFonts w:ascii="Wingdings" w:hAnsi="Wingdings" w:hint="default"/>
+      </w:rPr>
+    </w:lvl>
+    <w:lvl w:ilvl="3" w:tplc="04190001" w:tentative="1">
+      <w:start w:val="1"/>
+      <w:numFmt w:val="bullet"/>
+      <w:lvlText w:val=""/>
+      <w:lvlJc w:val="left"/>
+      <w:pPr>
+        <w:ind w:left="3589" w:hanging="360"/>
+      </w:pPr>
+      <w:rPr>
+        <w:rFonts w:ascii="Symbol" w:hAnsi="Symbol" w:hint="default"/>
+      </w:rPr>
+    </w:lvl>
+    <w:lvl w:ilvl="4" w:tplc="04190003" w:tentative="1">
+      <w:start w:val="1"/>
+      <w:numFmt w:val="bullet"/>
+      <w:lvlText w:val="o"/>
+      <w:lvlJc w:val="left"/>
+      <w:pPr>
+        <w:ind w:left="4309" w:hanging="360"/>
+      </w:pPr>
+      <w:rPr>
+        <w:rFonts w:ascii="Courier New" w:hAnsi="Courier New" w:cs="Courier New" w:hint="default"/>
+      </w:rPr>
+    </w:lvl>
+    <w:lvl w:ilvl="5" w:tplc="04190005" w:tentative="1">
+      <w:start w:val="1"/>
+      <w:numFmt w:val="bullet"/>
+      <w:lvlText w:val=""/>
+      <w:lvlJc w:val="left"/>
+      <w:pPr>
+        <w:ind w:left="5029" w:hanging="360"/>
+      </w:pPr>
+      <w:rPr>
+        <w:rFonts w:ascii="Wingdings" w:hAnsi="Wingdings" w:hint="default"/>
+      </w:rPr>
+    </w:lvl>
+    <w:lvl w:ilvl="6" w:tplc="04190001" w:tentative="1">
+      <w:start w:val="1"/>
+      <w:numFmt w:val="bullet"/>
+      <w:lvlText w:val=""/>
+      <w:lvlJc w:val="left"/>
+      <w:pPr>
+        <w:ind w:left="5749" w:hanging="360"/>
+      </w:pPr>
+      <w:rPr>
+        <w:rFonts w:ascii="Symbol" w:hAnsi="Symbol" w:hint="default"/>
+      </w:rPr>
+    </w:lvl>
+    <w:lvl w:ilvl="7" w:tplc="04190003" w:tentative="1">
+      <w:start w:val="1"/>
+      <w:numFmt w:val="bullet"/>
+      <w:lvlText w:val="o"/>
+      <w:lvlJc w:val="left"/>
+      <w:pPr>
+        <w:ind w:left="6469" w:hanging="360"/>
+      </w:pPr>
+      <w:rPr>
+        <w:rFonts w:ascii="Courier New" w:hAnsi="Courier New" w:cs="Courier New" w:hint="default"/>
+      </w:rPr>
+    </w:lvl>
+    <w:lvl w:ilvl="8" w:tplc="04190005" w:tentative="1">
+      <w:start w:val="1"/>
+      <w:numFmt w:val="bullet"/>
+      <w:lvlText w:val=""/>
+      <w:lvlJc w:val="left"/>
+      <w:pPr>
+        <w:ind w:left="7189" w:hanging="360"/>
+      </w:pPr>
+      <w:rPr>
+        <w:rFonts w:ascii="Wingdings" w:hAnsi="Wingdings" w:hint="default"/>
+      </w:rPr>
+    </w:lvl>
+  </w:abstractNum>
+  <w:abstractNum w:abstractNumId="20" w15:restartNumberingAfterBreak="0">
+    <w:nsid w:val="7AAB5189"/>
+    <w:multiLevelType w:val="hybridMultilevel"/>
+    <w:tmpl w:val="9760AF78"/>
+    <w:lvl w:ilvl="0" w:tplc="04190001">
+      <w:start w:val="1"/>
+      <w:numFmt w:val="bullet"/>
+      <w:lvlText w:val=""/>
+      <w:lvlJc w:val="left"/>
+      <w:pPr>
+        <w:ind w:left="1429" w:hanging="360"/>
+      </w:pPr>
+      <w:rPr>
+        <w:rFonts w:ascii="Symbol" w:hAnsi="Symbol" w:hint="default"/>
+      </w:rPr>
+    </w:lvl>
+    <w:lvl w:ilvl="1" w:tplc="04190003" w:tentative="1">
+      <w:start w:val="1"/>
+      <w:numFmt w:val="bullet"/>
+      <w:lvlText w:val="o"/>
+      <w:lvlJc w:val="left"/>
+      <w:pPr>
+        <w:ind w:left="2149" w:hanging="360"/>
+      </w:pPr>
+      <w:rPr>
+        <w:rFonts w:ascii="Courier New" w:hAnsi="Courier New" w:cs="Courier New" w:hint="default"/>
+      </w:rPr>
+    </w:lvl>
+    <w:lvl w:ilvl="2" w:tplc="04190005" w:tentative="1">
+      <w:start w:val="1"/>
+      <w:numFmt w:val="bullet"/>
+      <w:lvlText w:val=""/>
+      <w:lvlJc w:val="left"/>
+      <w:pPr>
+        <w:ind w:left="2869" w:hanging="360"/>
+      </w:pPr>
+      <w:rPr>
+        <w:rFonts w:ascii="Wingdings" w:hAnsi="Wingdings" w:hint="default"/>
+      </w:rPr>
+    </w:lvl>
+    <w:lvl w:ilvl="3" w:tplc="04190001" w:tentative="1">
+      <w:start w:val="1"/>
+      <w:numFmt w:val="bullet"/>
+      <w:lvlText w:val=""/>
+      <w:lvlJc w:val="left"/>
+      <w:pPr>
+        <w:ind w:left="3589" w:hanging="360"/>
+      </w:pPr>
+      <w:rPr>
+        <w:rFonts w:ascii="Symbol" w:hAnsi="Symbol" w:hint="default"/>
+      </w:rPr>
+    </w:lvl>
+    <w:lvl w:ilvl="4" w:tplc="04190003" w:tentative="1">
+      <w:start w:val="1"/>
+      <w:numFmt w:val="bullet"/>
+      <w:lvlText w:val="o"/>
+      <w:lvlJc w:val="left"/>
+      <w:pPr>
+        <w:ind w:left="4309" w:hanging="360"/>
+      </w:pPr>
+      <w:rPr>
+        <w:rFonts w:ascii="Courier New" w:hAnsi="Courier New" w:cs="Courier New" w:hint="default"/>
+      </w:rPr>
+    </w:lvl>
+    <w:lvl w:ilvl="5" w:tplc="04190005" w:tentative="1">
+      <w:start w:val="1"/>
+      <w:numFmt w:val="bullet"/>
+      <w:lvlText w:val=""/>
+      <w:lvlJc w:val="left"/>
+      <w:pPr>
+        <w:ind w:left="5029" w:hanging="360"/>
+      </w:pPr>
+      <w:rPr>
+        <w:rFonts w:ascii="Wingdings" w:hAnsi="Wingdings" w:hint="default"/>
+      </w:rPr>
+    </w:lvl>
+    <w:lvl w:ilvl="6" w:tplc="04190001" w:tentative="1">
+      <w:start w:val="1"/>
+      <w:numFmt w:val="bullet"/>
+      <w:lvlText w:val=""/>
+      <w:lvlJc w:val="left"/>
+      <w:pPr>
+        <w:ind w:left="5749" w:hanging="360"/>
+      </w:pPr>
+      <w:rPr>
+        <w:rFonts w:ascii="Symbol" w:hAnsi="Symbol" w:hint="default"/>
+      </w:rPr>
+    </w:lvl>
+    <w:lvl w:ilvl="7" w:tplc="04190003" w:tentative="1">
+      <w:start w:val="1"/>
+      <w:numFmt w:val="bullet"/>
+      <w:lvlText w:val="o"/>
+      <w:lvlJc w:val="left"/>
+      <w:pPr>
+        <w:ind w:left="6469" w:hanging="360"/>
+      </w:pPr>
+      <w:rPr>
+        <w:rFonts w:ascii="Courier New" w:hAnsi="Courier New" w:cs="Courier New" w:hint="default"/>
+      </w:rPr>
+    </w:lvl>
+    <w:lvl w:ilvl="8" w:tplc="04190005" w:tentative="1">
+      <w:start w:val="1"/>
+      <w:numFmt w:val="bullet"/>
+      <w:lvlText w:val=""/>
+      <w:lvlJc w:val="left"/>
+      <w:pPr>
+        <w:ind w:left="7189" w:hanging="360"/>
+      </w:pPr>
+      <w:rPr>
+        <w:rFonts w:ascii="Wingdings" w:hAnsi="Wingdings" w:hint="default"/>
+      </w:rPr>
+    </w:lvl>
+  </w:abstractNum>
+  <w:abstractNum w:abstractNumId="21" w15:restartNumberingAfterBreak="0">
     <w:nsid w:val="7B0C60BB"/>
     <w:multiLevelType w:val="hybridMultilevel"/>
     <w:tmpl w:val="4C142A4A"/>
@@ -4884,7 +6709,120 @@
       </w:rPr>
     </w:lvl>
   </w:abstractNum>
-  <w:abstractNum w:abstractNumId="14" w15:restartNumberingAfterBreak="0">
+  <w:abstractNum w:abstractNumId="22" w15:restartNumberingAfterBreak="0">
+    <w:nsid w:val="7BA40A78"/>
+    <w:multiLevelType w:val="hybridMultilevel"/>
+    <w:tmpl w:val="A6F6A132"/>
+    <w:lvl w:ilvl="0" w:tplc="04190001">
+      <w:start w:val="1"/>
+      <w:numFmt w:val="bullet"/>
+      <w:lvlText w:val=""/>
+      <w:lvlJc w:val="left"/>
+      <w:pPr>
+        <w:ind w:left="1429" w:hanging="360"/>
+      </w:pPr>
+      <w:rPr>
+        <w:rFonts w:ascii="Symbol" w:hAnsi="Symbol" w:hint="default"/>
+      </w:rPr>
+    </w:lvl>
+    <w:lvl w:ilvl="1" w:tplc="04190003" w:tentative="1">
+      <w:start w:val="1"/>
+      <w:numFmt w:val="bullet"/>
+      <w:lvlText w:val="o"/>
+      <w:lvlJc w:val="left"/>
+      <w:pPr>
+        <w:ind w:left="2149" w:hanging="360"/>
+      </w:pPr>
+      <w:rPr>
+        <w:rFonts w:ascii="Courier New" w:hAnsi="Courier New" w:cs="Courier New" w:hint="default"/>
+      </w:rPr>
+    </w:lvl>
+    <w:lvl w:ilvl="2" w:tplc="04190005" w:tentative="1">
+      <w:start w:val="1"/>
+      <w:numFmt w:val="bullet"/>
+      <w:lvlText w:val=""/>
+      <w:lvlJc w:val="left"/>
+      <w:pPr>
+        <w:ind w:left="2869" w:hanging="360"/>
+      </w:pPr>
+      <w:rPr>
+        <w:rFonts w:ascii="Wingdings" w:hAnsi="Wingdings" w:hint="default"/>
+      </w:rPr>
+    </w:lvl>
+    <w:lvl w:ilvl="3" w:tplc="04190001" w:tentative="1">
+      <w:start w:val="1"/>
+      <w:numFmt w:val="bullet"/>
+      <w:lvlText w:val=""/>
+      <w:lvlJc w:val="left"/>
+      <w:pPr>
+        <w:ind w:left="3589" w:hanging="360"/>
+      </w:pPr>
+      <w:rPr>
+        <w:rFonts w:ascii="Symbol" w:hAnsi="Symbol" w:hint="default"/>
+      </w:rPr>
+    </w:lvl>
+    <w:lvl w:ilvl="4" w:tplc="04190003" w:tentative="1">
+      <w:start w:val="1"/>
+      <w:numFmt w:val="bullet"/>
+      <w:lvlText w:val="o"/>
+      <w:lvlJc w:val="left"/>
+      <w:pPr>
+        <w:ind w:left="4309" w:hanging="360"/>
+      </w:pPr>
+      <w:rPr>
+        <w:rFonts w:ascii="Courier New" w:hAnsi="Courier New" w:cs="Courier New" w:hint="default"/>
+      </w:rPr>
+    </w:lvl>
+    <w:lvl w:ilvl="5" w:tplc="04190005" w:tentative="1">
+      <w:start w:val="1"/>
+      <w:numFmt w:val="bullet"/>
+      <w:lvlText w:val=""/>
+      <w:lvlJc w:val="left"/>
+      <w:pPr>
+        <w:ind w:left="5029" w:hanging="360"/>
+      </w:pPr>
+      <w:rPr>
+        <w:rFonts w:ascii="Wingdings" w:hAnsi="Wingdings" w:hint="default"/>
+      </w:rPr>
+    </w:lvl>
+    <w:lvl w:ilvl="6" w:tplc="04190001" w:tentative="1">
+      <w:start w:val="1"/>
+      <w:numFmt w:val="bullet"/>
+      <w:lvlText w:val=""/>
+      <w:lvlJc w:val="left"/>
+      <w:pPr>
+        <w:ind w:left="5749" w:hanging="360"/>
+      </w:pPr>
+      <w:rPr>
+        <w:rFonts w:ascii="Symbol" w:hAnsi="Symbol" w:hint="default"/>
+      </w:rPr>
+    </w:lvl>
+    <w:lvl w:ilvl="7" w:tplc="04190003" w:tentative="1">
+      <w:start w:val="1"/>
+      <w:numFmt w:val="bullet"/>
+      <w:lvlText w:val="o"/>
+      <w:lvlJc w:val="left"/>
+      <w:pPr>
+        <w:ind w:left="6469" w:hanging="360"/>
+      </w:pPr>
+      <w:rPr>
+        <w:rFonts w:ascii="Courier New" w:hAnsi="Courier New" w:cs="Courier New" w:hint="default"/>
+      </w:rPr>
+    </w:lvl>
+    <w:lvl w:ilvl="8" w:tplc="04190005" w:tentative="1">
+      <w:start w:val="1"/>
+      <w:numFmt w:val="bullet"/>
+      <w:lvlText w:val=""/>
+      <w:lvlJc w:val="left"/>
+      <w:pPr>
+        <w:ind w:left="7189" w:hanging="360"/>
+      </w:pPr>
+      <w:rPr>
+        <w:rFonts w:ascii="Wingdings" w:hAnsi="Wingdings" w:hint="default"/>
+      </w:rPr>
+    </w:lvl>
+  </w:abstractNum>
+  <w:abstractNum w:abstractNumId="23" w15:restartNumberingAfterBreak="0">
     <w:nsid w:val="7E3226A6"/>
     <w:multiLevelType w:val="hybridMultilevel"/>
     <w:tmpl w:val="DACA1DE6"/>
@@ -4998,49 +6936,76 @@
     </w:lvl>
   </w:abstractNum>
   <w:num w:numId="1">
-    <w:abstractNumId w:val="5"/>
+    <w:abstractNumId w:val="6"/>
   </w:num>
   <w:num w:numId="2">
-    <w:abstractNumId w:val="1"/>
+    <w:abstractNumId w:val="2"/>
   </w:num>
   <w:num w:numId="3">
+    <w:abstractNumId w:val="15"/>
+  </w:num>
+  <w:num w:numId="4">
     <w:abstractNumId w:val="10"/>
   </w:num>
-  <w:num w:numId="4">
-    <w:abstractNumId w:val="7"/>
-  </w:num>
   <w:num w:numId="5">
-    <w:abstractNumId w:val="2"/>
+    <w:abstractNumId w:val="3"/>
   </w:num>
   <w:num w:numId="6">
-    <w:abstractNumId w:val="9"/>
+    <w:abstractNumId w:val="12"/>
   </w:num>
   <w:num w:numId="7">
-    <w:abstractNumId w:val="12"/>
+    <w:abstractNumId w:val="18"/>
   </w:num>
   <w:num w:numId="8">
-    <w:abstractNumId w:val="3"/>
+    <w:abstractNumId w:val="4"/>
   </w:num>
   <w:num w:numId="9">
-    <w:abstractNumId w:val="4"/>
+    <w:abstractNumId w:val="5"/>
   </w:num>
   <w:num w:numId="10">
     <w:abstractNumId w:val="0"/>
   </w:num>
   <w:num w:numId="11">
+    <w:abstractNumId w:val="23"/>
+  </w:num>
+  <w:num w:numId="12">
+    <w:abstractNumId w:val="11"/>
+  </w:num>
+  <w:num w:numId="13">
+    <w:abstractNumId w:val="21"/>
+  </w:num>
+  <w:num w:numId="14">
+    <w:abstractNumId w:val="16"/>
+  </w:num>
+  <w:num w:numId="15">
+    <w:abstractNumId w:val="8"/>
+  </w:num>
+  <w:num w:numId="16">
+    <w:abstractNumId w:val="20"/>
+  </w:num>
+  <w:num w:numId="17">
+    <w:abstractNumId w:val="1"/>
+  </w:num>
+  <w:num w:numId="18">
+    <w:abstractNumId w:val="19"/>
+  </w:num>
+  <w:num w:numId="19">
+    <w:abstractNumId w:val="9"/>
+  </w:num>
+  <w:num w:numId="20">
+    <w:abstractNumId w:val="22"/>
+  </w:num>
+  <w:num w:numId="21">
+    <w:abstractNumId w:val="13"/>
+  </w:num>
+  <w:num w:numId="22">
+    <w:abstractNumId w:val="7"/>
+  </w:num>
+  <w:num w:numId="23">
     <w:abstractNumId w:val="14"/>
   </w:num>
-  <w:num w:numId="12">
-    <w:abstractNumId w:val="8"/>
-  </w:num>
-  <w:num w:numId="13">
-    <w:abstractNumId w:val="13"/>
-  </w:num>
-  <w:num w:numId="14">
-    <w:abstractNumId w:val="11"/>
-  </w:num>
-  <w:num w:numId="15">
-    <w:abstractNumId w:val="6"/>
+  <w:num w:numId="24">
+    <w:abstractNumId w:val="17"/>
   </w:num>
   <w:numIdMacAtCleanup w:val="15"/>
 </w:numbering>
@@ -5561,6 +7526,29 @@
       <w:spacing w:val="5"/>
     </w:rPr>
   </w:style>
+  <w:style w:type="character" w:styleId="a8">
+    <w:name w:val="Hyperlink"/>
+    <w:basedOn w:val="a1"/>
+    <w:uiPriority w:val="99"/>
+    <w:unhideWhenUsed/>
+    <w:rsid w:val="00991495"/>
+    <w:rPr>
+      <w:color w:val="0000FF" w:themeColor="hyperlink"/>
+      <w:u w:val="single"/>
+    </w:rPr>
+  </w:style>
+  <w:style w:type="character" w:styleId="a9">
+    <w:name w:val="Unresolved Mention"/>
+    <w:basedOn w:val="a1"/>
+    <w:uiPriority w:val="99"/>
+    <w:semiHidden/>
+    <w:unhideWhenUsed/>
+    <w:rsid w:val="00991495"/>
+    <w:rPr>
+      <w:color w:val="808080"/>
+      <w:shd w:val="clear" w:color="auto" w:fill="E6E6E6"/>
+    </w:rPr>
+  </w:style>
 </w:styles>
 </file>
 

</xml_diff>